<commit_message>
Added additional bullets and section clean up.  Overall formatting
</commit_message>
<xml_diff>
--- a/Word/Chapter71.docx
+++ b/Word/Chapter71.docx
@@ -30,11 +30,9 @@
       <w:r>
         <w:t xml:space="preserve"> IMS/DB CDC agent. It includes the following</w:t>
       </w:r>
-    </w:p>
-    <w:p>
-      <w:pPr>
-        <w:pStyle w:val="NoSpacing"/>
-      </w:pPr>
+      <w:r>
+        <w:t xml:space="preserve"> </w:t>
+      </w:r>
       <w:r>
         <w:t>topics:</w:t>
       </w:r>
@@ -57,14 +55,6 @@
         <w:pStyle w:val="NoSpacing"/>
       </w:pPr>
       <w:r>
-        <w:t xml:space="preserve">  </w:t>
-      </w:r>
-    </w:p>
-    <w:p>
-      <w:pPr>
-        <w:pStyle w:val="NoSpacing"/>
-      </w:pPr>
-      <w:r>
         <w:t xml:space="preserve">  Functionality</w:t>
       </w:r>
     </w:p>
@@ -73,14 +63,6 @@
         <w:pStyle w:val="NoSpacing"/>
       </w:pPr>
       <w:r>
-        <w:t xml:space="preserve">  </w:t>
-      </w:r>
-    </w:p>
-    <w:p>
-      <w:pPr>
-        <w:pStyle w:val="NoSpacing"/>
-      </w:pPr>
-      <w:r>
         <w:t xml:space="preserve">  Configuration Properties</w:t>
       </w:r>
     </w:p>
@@ -89,14 +71,6 @@
         <w:pStyle w:val="NoSpacing"/>
       </w:pPr>
       <w:r>
-        <w:t xml:space="preserve">  </w:t>
-      </w:r>
-    </w:p>
-    <w:p>
-      <w:pPr>
-        <w:pStyle w:val="NoSpacing"/>
-      </w:pPr>
-      <w:r>
         <w:t xml:space="preserve">  Change Metadata</w:t>
       </w:r>
     </w:p>
@@ -105,14 +79,6 @@
         <w:pStyle w:val="NoSpacing"/>
       </w:pPr>
       <w:r>
-        <w:t xml:space="preserve">  </w:t>
-      </w:r>
-    </w:p>
-    <w:p>
-      <w:pPr>
-        <w:pStyle w:val="NoSpacing"/>
-      </w:pPr>
-      <w:r>
         <w:t xml:space="preserve">  Transaction Support</w:t>
       </w:r>
     </w:p>
@@ -121,14 +87,6 @@
         <w:pStyle w:val="NoSpacing"/>
       </w:pPr>
       <w:r>
-        <w:t xml:space="preserve">  </w:t>
-      </w:r>
-    </w:p>
-    <w:p>
-      <w:pPr>
-        <w:pStyle w:val="NoSpacing"/>
-      </w:pPr>
-      <w:r>
         <w:t xml:space="preserve">  Security</w:t>
       </w:r>
     </w:p>
@@ -137,14 +95,6 @@
         <w:pStyle w:val="NoSpacing"/>
       </w:pPr>
       <w:r>
-        <w:t xml:space="preserve">  </w:t>
-      </w:r>
-    </w:p>
-    <w:p>
-      <w:pPr>
-        <w:pStyle w:val="NoSpacing"/>
-      </w:pPr>
-      <w:r>
         <w:t xml:space="preserve">  Data Types</w:t>
       </w:r>
     </w:p>
@@ -153,14 +103,6 @@
         <w:pStyle w:val="NoSpacing"/>
       </w:pPr>
       <w:r>
-        <w:t xml:space="preserve">  </w:t>
-      </w:r>
-    </w:p>
-    <w:p>
-      <w:pPr>
-        <w:pStyle w:val="NoSpacing"/>
-      </w:pPr>
-      <w:r>
         <w:t xml:space="preserve">  Configuring the DFSFLGX0 Exit</w:t>
       </w:r>
     </w:p>
@@ -169,15 +111,10 @@
         <w:pStyle w:val="NoSpacing"/>
       </w:pPr>
       <w:r>
-        <w:t xml:space="preserve">  </w:t>
-      </w:r>
-    </w:p>
-    <w:p>
-      <w:pPr>
-        <w:pStyle w:val="NoSpacing"/>
-      </w:pPr>
-      <w:r>
-        <w:t xml:space="preserve">  Setting-up the IMS/DB CDC Agent in </w:t>
+        <w:t xml:space="preserve">  Setting-up the IMS</w:t>
+      </w:r>
+      <w:r>
+        <w:t xml:space="preserve">/DB CDC Agent in </w:t>
       </w:r>
       <w:proofErr w:type="spellStart"/>
       <w:r>
@@ -193,14 +130,6 @@
         <w:pStyle w:val="NoSpacing"/>
       </w:pPr>
       <w:r>
-        <w:t xml:space="preserve">  </w:t>
-      </w:r>
-    </w:p>
-    <w:p>
-      <w:pPr>
-        <w:pStyle w:val="NoSpacing"/>
-      </w:pPr>
-      <w:r>
         <w:t xml:space="preserve">  Troubleshooting</w:t>
       </w:r>
     </w:p>
@@ -380,7 +309,12 @@
         <w:pStyle w:val="NoSpacing"/>
       </w:pPr>
       <w:r>
-        <w:t xml:space="preserve">This section describes the configuration properties for the IMS/DB CDC agent. You can edit the properties using </w:t>
+        <w:t>This secti</w:t>
+      </w:r>
+      <w:bookmarkStart w:id="0" w:name="_GoBack"/>
+      <w:bookmarkEnd w:id="0"/>
+      <w:r>
+        <w:t xml:space="preserve">on describes the configuration properties for the IMS/DB CDC agent. You can edit the properties using </w:t>
       </w:r>
       <w:proofErr w:type="spellStart"/>
       <w:r>
@@ -399,6 +333,10 @@
     <w:p>
       <w:pPr>
         <w:pStyle w:val="NoSpacing"/>
+        <w:numPr>
+          <w:ilvl w:val="0"/>
+          <w:numId w:val="4"/>
+        </w:numPr>
       </w:pPr>
       <w:r>
         <w:t>CDC Logger Properties</w:t>
@@ -407,6 +345,10 @@
     <w:p>
       <w:pPr>
         <w:pStyle w:val="NoSpacing"/>
+        <w:numPr>
+          <w:ilvl w:val="0"/>
+          <w:numId w:val="4"/>
+        </w:numPr>
       </w:pPr>
       <w:r>
         <w:t>CDC$PARM Properties</w:t>
@@ -415,6 +357,10 @@
     <w:p>
       <w:pPr>
         <w:pStyle w:val="NoSpacing"/>
+        <w:numPr>
+          <w:ilvl w:val="0"/>
+          <w:numId w:val="4"/>
+        </w:numPr>
       </w:pPr>
       <w:r>
         <w:t>CDC Agent Properties</w:t>
@@ -430,6 +376,7 @@
         <w:pStyle w:val="Heading3"/>
       </w:pPr>
       <w:r>
+        <w:lastRenderedPageBreak/>
         <w:t>CDC Logger Properties</w:t>
       </w:r>
     </w:p>
@@ -722,6 +669,7 @@
       </w:pPr>
       <w:proofErr w:type="spellStart"/>
       <w:r>
+        <w:lastRenderedPageBreak/>
         <w:t>consoleCheckPoint</w:t>
       </w:r>
       <w:proofErr w:type="spellEnd"/>
@@ -790,214 +738,691 @@
     </w:p>
     <w:p>
       <w:pPr>
+        <w:pStyle w:val="Heading2"/>
+      </w:pPr>
+      <w:r>
+        <w:t>Change Metadata</w:t>
+      </w:r>
+    </w:p>
+    <w:p>
+      <w:pPr>
+        <w:pStyle w:val="NoSpacing"/>
+      </w:pPr>
+      <w:r>
+        <w:t>Changes are captured and maintained in a change table. The table contains the original table columns and CDC header columns. The header columns are described in the following table:</w:t>
+      </w:r>
+    </w:p>
+    <w:p>
+      <w:pPr>
+        <w:pStyle w:val="NoSpacing"/>
+      </w:pPr>
+    </w:p>
+    <w:p>
+      <w:pPr>
+        <w:pStyle w:val="NoSpacing"/>
+      </w:pPr>
+      <w:r>
+        <w:t>---------------------------------------------</w:t>
+      </w:r>
+    </w:p>
+    <w:p>
+      <w:pPr>
+        <w:pStyle w:val="NoSpacing"/>
+      </w:pPr>
+      <w:r>
+        <w:t>Table 71–1 Header Columns</w:t>
+      </w:r>
+    </w:p>
+    <w:p>
+      <w:pPr>
+        <w:pStyle w:val="NoSpacing"/>
+      </w:pPr>
+      <w:r>
+        <w:t>Column Name        Description</w:t>
+      </w:r>
+    </w:p>
+    <w:p>
+      <w:pPr>
+        <w:pStyle w:val="NoSpacing"/>
+      </w:pPr>
+      <w:r>
+        <w:t>context            The record’s current context.</w:t>
+      </w:r>
+    </w:p>
+    <w:p>
+      <w:pPr>
+        <w:pStyle w:val="NoSpacing"/>
+      </w:pPr>
+    </w:p>
+    <w:p>
+      <w:pPr>
+        <w:pStyle w:val="NoSpacing"/>
+      </w:pPr>
+      <w:r>
+        <w:t>operation          This column lists the operations available for the CDC agent.</w:t>
+      </w:r>
+    </w:p>
+    <w:p>
+      <w:pPr>
+        <w:pStyle w:val="NoSpacing"/>
+      </w:pPr>
+      <w:r>
+        <w:t xml:space="preserve">                   The available operations are:</w:t>
+      </w:r>
+    </w:p>
+    <w:p>
+      <w:pPr>
+        <w:pStyle w:val="NoSpacing"/>
+      </w:pPr>
+      <w:r>
+        <w:t xml:space="preserve">                   INSERT</w:t>
+      </w:r>
+    </w:p>
+    <w:p>
+      <w:pPr>
+        <w:pStyle w:val="NoSpacing"/>
+      </w:pPr>
+      <w:r>
+        <w:t xml:space="preserve">                   DELETE</w:t>
+      </w:r>
+    </w:p>
+    <w:p>
+      <w:pPr>
+        <w:pStyle w:val="NoSpacing"/>
+      </w:pPr>
+      <w:r>
+        <w:t xml:space="preserve">                   UPDATE</w:t>
+      </w:r>
+    </w:p>
+    <w:p>
+      <w:pPr>
+        <w:pStyle w:val="NoSpacing"/>
+      </w:pPr>
+      <w:r>
+        <w:t xml:space="preserve">                   BEFOREIMAGE</w:t>
+      </w:r>
+    </w:p>
+    <w:p>
+      <w:pPr>
+        <w:pStyle w:val="NoSpacing"/>
+      </w:pPr>
+      <w:r>
+        <w:t xml:space="preserve">                   COMMIT</w:t>
+      </w:r>
+    </w:p>
+    <w:p>
+      <w:pPr>
+        <w:pStyle w:val="NoSpacing"/>
+      </w:pPr>
+      <w:r>
+        <w:t xml:space="preserve">                   ROLLBACK</w:t>
+      </w:r>
+    </w:p>
+    <w:p>
+      <w:pPr>
+        <w:pStyle w:val="NoSpacing"/>
+      </w:pPr>
+    </w:p>
+    <w:p>
+      <w:pPr>
+        <w:pStyle w:val="NoSpacing"/>
+      </w:pPr>
+      <w:proofErr w:type="spellStart"/>
+      <w:r>
+        <w:t>transactionID</w:t>
+      </w:r>
+      <w:proofErr w:type="spellEnd"/>
+      <w:r>
+        <w:t xml:space="preserve">      The operation’s transaction ID.</w:t>
+      </w:r>
+    </w:p>
+    <w:p>
+      <w:pPr>
+        <w:pStyle w:val="NoSpacing"/>
+      </w:pPr>
+    </w:p>
+    <w:p>
+      <w:pPr>
+        <w:pStyle w:val="NoSpacing"/>
+      </w:pPr>
+      <w:proofErr w:type="spellStart"/>
+      <w:r>
+        <w:t>tableName</w:t>
+      </w:r>
+      <w:proofErr w:type="spellEnd"/>
+      <w:r>
+        <w:t xml:space="preserve">          The name of the table where the change was made.</w:t>
+      </w:r>
+    </w:p>
+    <w:p>
+      <w:pPr>
+        <w:pStyle w:val="NoSpacing"/>
+      </w:pPr>
+      <w:r>
+        <w:t xml:space="preserve">                   For INSERT, UPDATE, and BEFOREIMAGE operations, the</w:t>
+      </w:r>
+    </w:p>
+    <w:p>
+      <w:pPr>
+        <w:pStyle w:val="NoSpacing"/>
+      </w:pPr>
+      <w:r>
+        <w:t xml:space="preserve">                   owner name and then the table name are displayed.</w:t>
+      </w:r>
+    </w:p>
+    <w:p>
+      <w:pPr>
+        <w:pStyle w:val="NoSpacing"/>
+      </w:pPr>
+      <w:r>
+        <w:t xml:space="preserve">                   For COMMIT and ROLLBACK operations, this value is the same</w:t>
+      </w:r>
+    </w:p>
+    <w:p>
+      <w:pPr>
+        <w:pStyle w:val="NoSpacing"/>
+      </w:pPr>
+      <w:r>
+        <w:t xml:space="preserve">                   as the OPERATION value.</w:t>
+      </w:r>
+    </w:p>
+    <w:p>
+      <w:pPr>
+        <w:pStyle w:val="NoSpacing"/>
+      </w:pPr>
+    </w:p>
+    <w:p>
+      <w:pPr>
+        <w:pStyle w:val="NoSpacing"/>
+      </w:pPr>
+      <w:r>
+        <w:t>timestamp          The date and time of the occurrence.</w:t>
+      </w:r>
+    </w:p>
+    <w:p>
+      <w:pPr>
+        <w:pStyle w:val="NoSpacing"/>
+      </w:pPr>
+      <w:r>
+        <w:t>---------------------------------------------</w:t>
+      </w:r>
+    </w:p>
+    <w:p>
+      <w:pPr>
+        <w:pStyle w:val="NoSpacing"/>
+      </w:pPr>
+    </w:p>
+    <w:p>
+      <w:pPr>
+        <w:pStyle w:val="Heading2"/>
+      </w:pPr>
+      <w:r>
+        <w:t>Transaction Support</w:t>
+      </w:r>
+    </w:p>
+    <w:p>
+      <w:pPr>
+        <w:pStyle w:val="NoSpacing"/>
+      </w:pPr>
+      <w:r>
+        <w:t>IMS/DB CDC supports transactions within IMS/DB transaction boundaries. However,</w:t>
+      </w:r>
+      <w:r>
+        <w:t xml:space="preserve"> </w:t>
+      </w:r>
+      <w:r>
+        <w:t>no compensating records are available in the log in case of rollback.</w:t>
+      </w:r>
+    </w:p>
+    <w:p>
+      <w:pPr>
+        <w:pStyle w:val="NoSpacing"/>
+      </w:pPr>
+    </w:p>
+    <w:p>
+      <w:pPr>
+        <w:pStyle w:val="Heading2"/>
+      </w:pPr>
+      <w:r>
+        <w:lastRenderedPageBreak/>
+        <w:t>Security</w:t>
+      </w:r>
+    </w:p>
+    <w:p>
+      <w:pPr>
+        <w:pStyle w:val="NoSpacing"/>
+      </w:pPr>
+      <w:r>
+        <w:t xml:space="preserve">The IMS/DB CDC adapter connects to the MVS </w:t>
+      </w:r>
+      <w:proofErr w:type="spellStart"/>
+      <w:r>
+        <w:t>logstream</w:t>
+      </w:r>
+      <w:proofErr w:type="spellEnd"/>
+      <w:r>
+        <w:t xml:space="preserve"> with an authorization level of READ. The DFSFLGX0 user exit connects to the </w:t>
+      </w:r>
+      <w:proofErr w:type="spellStart"/>
+      <w:r>
+        <w:t>logstream</w:t>
+      </w:r>
+      <w:proofErr w:type="spellEnd"/>
+      <w:r>
+        <w:t xml:space="preserve"> with an authorization level of WRITE. To determine the proper security authorizations see the MVS </w:t>
+      </w:r>
+      <w:proofErr w:type="spellStart"/>
+      <w:r>
+        <w:t>Auth</w:t>
+      </w:r>
+      <w:proofErr w:type="spellEnd"/>
+      <w:r>
+        <w:t xml:space="preserve"> </w:t>
+      </w:r>
+      <w:proofErr w:type="spellStart"/>
+      <w:r>
+        <w:t>Assm</w:t>
+      </w:r>
+      <w:proofErr w:type="spellEnd"/>
+      <w:r>
+        <w:t xml:space="preserve"> Services Reference ENF-IXG IBM manual.</w:t>
+      </w:r>
+    </w:p>
+    <w:p>
+      <w:pPr>
+        <w:pStyle w:val="NoSpacing"/>
+      </w:pPr>
+    </w:p>
+    <w:p>
+      <w:pPr>
+        <w:pStyle w:val="NoSpacing"/>
+      </w:pPr>
+      <w:r>
+        <w:t>----------------------------------------------------</w:t>
+      </w:r>
+    </w:p>
+    <w:p>
+      <w:pPr>
+        <w:pStyle w:val="NoSpacing"/>
+      </w:pPr>
+      <w:r>
+        <w:t>Notes:</w:t>
+      </w:r>
+    </w:p>
+    <w:p>
+      <w:pPr>
+        <w:pStyle w:val="NoSpacing"/>
+      </w:pPr>
+      <w:r>
+        <w:t xml:space="preserve">To access a </w:t>
+      </w:r>
+      <w:proofErr w:type="spellStart"/>
+      <w:r>
+        <w:t>logstream</w:t>
+      </w:r>
+      <w:proofErr w:type="spellEnd"/>
+      <w:r>
+        <w:t xml:space="preserve"> in an application with a READ authorization level, set the READ access to </w:t>
+      </w:r>
+      <w:proofErr w:type="gramStart"/>
+      <w:r>
+        <w:t>RESOURCE(</w:t>
+      </w:r>
+      <w:proofErr w:type="gramEnd"/>
+      <w:r>
+        <w:t>&lt;</w:t>
+      </w:r>
+      <w:proofErr w:type="spellStart"/>
+      <w:r>
+        <w:t>logstream</w:t>
+      </w:r>
+      <w:proofErr w:type="spellEnd"/>
+      <w:r>
+        <w:t xml:space="preserve"> name&gt;) in SAF class CLASS(LOGSTRM).</w:t>
+      </w:r>
+    </w:p>
+    <w:p>
+      <w:pPr>
+        <w:pStyle w:val="NoSpacing"/>
+      </w:pPr>
+    </w:p>
+    <w:p>
+      <w:pPr>
+        <w:pStyle w:val="NoSpacing"/>
+      </w:pPr>
+      <w:r>
+        <w:t xml:space="preserve">To update a </w:t>
+      </w:r>
+      <w:proofErr w:type="spellStart"/>
+      <w:r>
+        <w:t>logstream</w:t>
+      </w:r>
+      <w:proofErr w:type="spellEnd"/>
+      <w:r>
+        <w:t xml:space="preserve"> in a program with a WRITE authorization level, set the ALTER access to </w:t>
+      </w:r>
+      <w:proofErr w:type="gramStart"/>
+      <w:r>
+        <w:t>RESOURCE(</w:t>
+      </w:r>
+      <w:proofErr w:type="gramEnd"/>
+      <w:r>
+        <w:t>&lt;</w:t>
+      </w:r>
+      <w:proofErr w:type="spellStart"/>
+      <w:r>
+        <w:t>logstream</w:t>
+      </w:r>
+      <w:proofErr w:type="spellEnd"/>
+      <w:r>
+        <w:t xml:space="preserve"> name&gt;) in SAF class CLASS(LOGSTRM).</w:t>
+      </w:r>
+    </w:p>
+    <w:p>
+      <w:pPr>
+        <w:pStyle w:val="NoSpacing"/>
+      </w:pPr>
+    </w:p>
+    <w:p>
+      <w:pPr>
+        <w:pStyle w:val="NoSpacing"/>
+      </w:pPr>
+      <w:r>
+        <w:t>----------------------------------------------------</w:t>
+      </w:r>
+    </w:p>
+    <w:p>
+      <w:pPr>
+        <w:pStyle w:val="NoSpacing"/>
+      </w:pPr>
+    </w:p>
+    <w:p>
+      <w:pPr>
+        <w:pStyle w:val="NoSpacing"/>
+      </w:pPr>
+    </w:p>
+    <w:p>
+      <w:pPr>
         <w:pStyle w:val="Heading3"/>
       </w:pPr>
       <w:r>
-        <w:t>Change Metadata</w:t>
-      </w:r>
-    </w:p>
-    <w:p>
-      <w:pPr>
-        <w:pStyle w:val="NoSpacing"/>
-      </w:pPr>
-      <w:r>
-        <w:t>Changes are captured and maintained in a change table. The table contains the original table columns and CDC header columns. The header columns are described in the following table:</w:t>
-      </w:r>
-    </w:p>
-    <w:p>
-      <w:pPr>
-        <w:pStyle w:val="NoSpacing"/>
-      </w:pPr>
-    </w:p>
-    <w:p>
-      <w:pPr>
-        <w:pStyle w:val="NoSpacing"/>
-      </w:pPr>
-      <w:r>
-        <w:t>---------------------------------------------</w:t>
-      </w:r>
-    </w:p>
-    <w:p>
-      <w:pPr>
-        <w:pStyle w:val="NoSpacing"/>
-      </w:pPr>
-      <w:r>
-        <w:t>Table 71–1 Header Columns</w:t>
-      </w:r>
-    </w:p>
-    <w:p>
-      <w:pPr>
-        <w:pStyle w:val="NoSpacing"/>
-      </w:pPr>
-      <w:r>
-        <w:t>Column Name        Description</w:t>
-      </w:r>
-    </w:p>
-    <w:p>
-      <w:pPr>
-        <w:pStyle w:val="NoSpacing"/>
-      </w:pPr>
-      <w:r>
-        <w:t>context            The record’s current context.</w:t>
-      </w:r>
-    </w:p>
-    <w:p>
-      <w:pPr>
-        <w:pStyle w:val="NoSpacing"/>
-      </w:pPr>
-    </w:p>
-    <w:p>
-      <w:pPr>
-        <w:pStyle w:val="NoSpacing"/>
-      </w:pPr>
-      <w:r>
-        <w:t>operation          This column lists the operations available for the CDC agent.</w:t>
-      </w:r>
-    </w:p>
-    <w:p>
-      <w:pPr>
-        <w:pStyle w:val="NoSpacing"/>
-      </w:pPr>
-      <w:r>
-        <w:t xml:space="preserve">                   The available operations are:</w:t>
-      </w:r>
-    </w:p>
-    <w:p>
-      <w:pPr>
-        <w:pStyle w:val="NoSpacing"/>
-      </w:pPr>
-      <w:r>
-        <w:t xml:space="preserve">                   INSERT</w:t>
-      </w:r>
-    </w:p>
-    <w:p>
-      <w:pPr>
-        <w:pStyle w:val="NoSpacing"/>
-      </w:pPr>
-      <w:r>
-        <w:t xml:space="preserve">                   DELETE</w:t>
-      </w:r>
-    </w:p>
-    <w:p>
-      <w:pPr>
-        <w:pStyle w:val="NoSpacing"/>
-      </w:pPr>
-      <w:r>
-        <w:t xml:space="preserve">                   UPDATE</w:t>
-      </w:r>
-    </w:p>
-    <w:p>
-      <w:pPr>
-        <w:pStyle w:val="NoSpacing"/>
-      </w:pPr>
-      <w:r>
-        <w:t xml:space="preserve">                   BEFOREIMAGE</w:t>
-      </w:r>
-    </w:p>
-    <w:p>
-      <w:pPr>
-        <w:pStyle w:val="NoSpacing"/>
-      </w:pPr>
-      <w:r>
-        <w:t xml:space="preserve">                   COMMIT</w:t>
-      </w:r>
-    </w:p>
-    <w:p>
-      <w:pPr>
-        <w:pStyle w:val="NoSpacing"/>
-      </w:pPr>
-      <w:r>
-        <w:t xml:space="preserve">                   ROLLBACK</w:t>
-      </w:r>
-    </w:p>
-    <w:p>
-      <w:pPr>
-        <w:pStyle w:val="NoSpacing"/>
-      </w:pPr>
-    </w:p>
-    <w:p>
-      <w:pPr>
-        <w:pStyle w:val="NoSpacing"/>
-      </w:pPr>
-      <w:proofErr w:type="spellStart"/>
-      <w:r>
-        <w:t>transactionID</w:t>
-      </w:r>
-      <w:proofErr w:type="spellEnd"/>
-      <w:r>
-        <w:t xml:space="preserve">      The operation’s transaction ID.</w:t>
-      </w:r>
-    </w:p>
-    <w:p>
-      <w:pPr>
-        <w:pStyle w:val="NoSpacing"/>
-      </w:pPr>
-    </w:p>
-    <w:p>
-      <w:pPr>
-        <w:pStyle w:val="NoSpacing"/>
-      </w:pPr>
-      <w:proofErr w:type="spellStart"/>
-      <w:r>
-        <w:t>tableName</w:t>
-      </w:r>
-      <w:proofErr w:type="spellEnd"/>
-      <w:r>
-        <w:t xml:space="preserve">          The name of the table where the change was made.</w:t>
-      </w:r>
-    </w:p>
-    <w:p>
-      <w:pPr>
-        <w:pStyle w:val="NoSpacing"/>
-      </w:pPr>
-      <w:r>
-        <w:t xml:space="preserve">                   For INSERT, UPDATE, and BEFOREIMAGE operations, the</w:t>
-      </w:r>
-    </w:p>
-    <w:p>
-      <w:pPr>
-        <w:pStyle w:val="NoSpacing"/>
-      </w:pPr>
-      <w:r>
-        <w:t xml:space="preserve">                   owner name and then the table name are displayed.</w:t>
-      </w:r>
-    </w:p>
-    <w:p>
-      <w:pPr>
-        <w:pStyle w:val="NoSpacing"/>
-      </w:pPr>
-      <w:r>
-        <w:t xml:space="preserve">                   For COMMIT and ROLLBACK operations, this value is the same</w:t>
-      </w:r>
-    </w:p>
-    <w:p>
-      <w:pPr>
-        <w:pStyle w:val="NoSpacing"/>
-      </w:pPr>
-      <w:r>
-        <w:t xml:space="preserve">                   as the OPERATION value.</w:t>
-      </w:r>
-    </w:p>
-    <w:p>
-      <w:pPr>
-        <w:pStyle w:val="NoSpacing"/>
-      </w:pPr>
-    </w:p>
-    <w:p>
-      <w:pPr>
-        <w:pStyle w:val="NoSpacing"/>
+        <w:t>Data Types</w:t>
+      </w:r>
+    </w:p>
+    <w:p>
+      <w:pPr>
+        <w:pStyle w:val="NoSpacing"/>
+      </w:pPr>
+      <w:r>
+        <w:t>All data types supported by the IMS/DB data source are supported by the IMS/DB CDC solution.</w:t>
+      </w:r>
+    </w:p>
+    <w:p>
+      <w:pPr>
+        <w:pStyle w:val="NoSpacing"/>
+      </w:pPr>
+    </w:p>
+    <w:p>
+      <w:pPr>
+        <w:pStyle w:val="Heading2"/>
+      </w:pPr>
+      <w:r>
+        <w:t>Configuring the DFSFLGX0 Exit</w:t>
+      </w:r>
+    </w:p>
+    <w:p>
+      <w:pPr>
+        <w:pStyle w:val="NoSpacing"/>
+      </w:pPr>
+      <w:r>
+        <w:t>To use the DFSFLGX0 exit, carry out the following procedures:</w:t>
+      </w:r>
+    </w:p>
+    <w:p>
+      <w:pPr>
+        <w:pStyle w:val="NoSpacing"/>
+      </w:pPr>
+      <w:r>
+        <w:t xml:space="preserve"> MVS </w:t>
+      </w:r>
+      <w:proofErr w:type="spellStart"/>
+      <w:r>
+        <w:t>Logstream</w:t>
+      </w:r>
+      <w:proofErr w:type="spellEnd"/>
+      <w:r>
+        <w:t xml:space="preserve"> Creation</w:t>
+      </w:r>
+    </w:p>
+    <w:p>
+      <w:pPr>
+        <w:pStyle w:val="NoSpacing"/>
+      </w:pPr>
+      <w:r>
+        <w:t xml:space="preserve"> Creating and Configuring the CDC$PARM Data Set</w:t>
+      </w:r>
+    </w:p>
+    <w:p>
+      <w:pPr>
+        <w:pStyle w:val="NoSpacing"/>
+      </w:pPr>
+      <w:r>
+        <w:t xml:space="preserve"> Update the IMS Environment</w:t>
+      </w:r>
+    </w:p>
+    <w:p>
+      <w:pPr>
+        <w:pStyle w:val="NoSpacing"/>
+      </w:pPr>
+      <w:r>
+        <w:t xml:space="preserve"> Adjust the DBD for the Relevant Databases</w:t>
+      </w:r>
+    </w:p>
+    <w:p>
+      <w:pPr>
+        <w:pStyle w:val="NoSpacing"/>
+      </w:pPr>
+    </w:p>
+    <w:p>
+      <w:pPr>
+        <w:pStyle w:val="Heading3"/>
+      </w:pPr>
+      <w:r>
+        <w:t xml:space="preserve">MVS </w:t>
+      </w:r>
+      <w:proofErr w:type="spellStart"/>
+      <w:r>
+        <w:t>Logstream</w:t>
+      </w:r>
+      <w:proofErr w:type="spellEnd"/>
+      <w:r>
+        <w:t xml:space="preserve"> Creation</w:t>
+      </w:r>
+    </w:p>
+    <w:p>
+      <w:pPr>
+        <w:pStyle w:val="NoSpacing"/>
+      </w:pPr>
+      <w:r>
+        <w:t xml:space="preserve">A sample job for the creation of the DASD MVS </w:t>
+      </w:r>
+      <w:proofErr w:type="spellStart"/>
+      <w:r>
+        <w:t>logstream</w:t>
+      </w:r>
+      <w:proofErr w:type="spellEnd"/>
+      <w:r>
+        <w:t xml:space="preserve"> called ATTUNITY.IMS.DCAPDATA is supplied in the &lt;HLQ&gt;.</w:t>
+      </w:r>
+      <w:proofErr w:type="gramStart"/>
+      <w:r>
+        <w:t>USERLIB(</w:t>
+      </w:r>
+      <w:proofErr w:type="gramEnd"/>
+      <w:r>
+        <w:t xml:space="preserve">LOGCRIMS) member. For additional information, see the MVS Setting Up a </w:t>
+      </w:r>
+      <w:proofErr w:type="spellStart"/>
+      <w:r>
+        <w:t>Sysplex</w:t>
+      </w:r>
+      <w:proofErr w:type="spellEnd"/>
+      <w:r>
+        <w:t xml:space="preserve"> IBM manual.</w:t>
+      </w:r>
+    </w:p>
+    <w:p>
+      <w:pPr>
+        <w:pStyle w:val="NoSpacing"/>
+      </w:pPr>
+    </w:p>
+    <w:p>
+      <w:pPr>
+        <w:pStyle w:val="Heading3"/>
+      </w:pPr>
+      <w:r>
+        <w:t xml:space="preserve">Managing the MVS </w:t>
+      </w:r>
+      <w:proofErr w:type="spellStart"/>
+      <w:r>
+        <w:t>Logstream</w:t>
+      </w:r>
+      <w:proofErr w:type="spellEnd"/>
+    </w:p>
+    <w:p>
+      <w:pPr>
+        <w:pStyle w:val="NoSpacing"/>
+      </w:pPr>
+      <w:r>
+        <w:t xml:space="preserve">The ATYLOGR program that is provided is used to manage MVS </w:t>
+      </w:r>
+      <w:proofErr w:type="spellStart"/>
+      <w:r>
+        <w:t>logstreams</w:t>
+      </w:r>
+      <w:proofErr w:type="spellEnd"/>
+      <w:r>
+        <w:t>. It provides the following options:</w:t>
+      </w:r>
+    </w:p>
+    <w:p>
+      <w:pPr>
+        <w:pStyle w:val="NoSpacing"/>
+      </w:pPr>
+    </w:p>
+    <w:p>
+      <w:pPr>
+        <w:pStyle w:val="NoSpacing"/>
+      </w:pPr>
+      <w:r>
+        <w:t xml:space="preserve">   Delete all events</w:t>
+      </w:r>
+    </w:p>
+    <w:p>
+      <w:pPr>
+        <w:pStyle w:val="NoSpacing"/>
+      </w:pPr>
+      <w:r>
+        <w:t xml:space="preserve">  Delete events to a specific timestamp</w:t>
+      </w:r>
+    </w:p>
+    <w:p>
+      <w:pPr>
+        <w:pStyle w:val="NoSpacing"/>
+      </w:pPr>
+      <w:r>
+        <w:t xml:space="preserve">  Print events between two timestamps</w:t>
+      </w:r>
+    </w:p>
+    <w:p>
+      <w:pPr>
+        <w:pStyle w:val="NoSpacing"/>
+      </w:pPr>
+      <w:r>
+        <w:t xml:space="preserve">  Print all events from the oldest to a selected timestamp</w:t>
+      </w:r>
+    </w:p>
+    <w:p>
+      <w:pPr>
+        <w:pStyle w:val="NoSpacing"/>
+      </w:pPr>
+      <w:r>
+        <w:t xml:space="preserve">  Print all events from the newest to a selected timestamp</w:t>
+      </w:r>
+    </w:p>
+    <w:p>
+      <w:pPr>
+        <w:pStyle w:val="NoSpacing"/>
+      </w:pPr>
+      <w:r>
+        <w:t xml:space="preserve">  Print all events</w:t>
+      </w:r>
+    </w:p>
+    <w:p>
+      <w:pPr>
+        <w:pStyle w:val="NoSpacing"/>
+      </w:pPr>
+      <w:r>
+        <w:t xml:space="preserve">  A sample job for managing MVS </w:t>
+      </w:r>
+      <w:proofErr w:type="spellStart"/>
+      <w:r>
+        <w:t>Logstreams</w:t>
+      </w:r>
+      <w:proofErr w:type="spellEnd"/>
+      <w:r>
+        <w:t xml:space="preserve"> called ATTUNITY.CDC.VSAMBTCH is supplied in the &lt;HLQ&gt;.USERLIB(RUNLOGR) member.</w:t>
+      </w:r>
+    </w:p>
+    <w:p>
+      <w:pPr>
+        <w:pStyle w:val="NoSpacing"/>
+      </w:pPr>
+    </w:p>
+    <w:p>
+      <w:pPr>
+        <w:pStyle w:val="Heading2"/>
       </w:pPr>
       <w:r>
         <w:lastRenderedPageBreak/>
-        <w:t>timestamp          The date and time of the occurrence.</w:t>
-      </w:r>
-    </w:p>
-    <w:p>
-      <w:pPr>
-        <w:pStyle w:val="NoSpacing"/>
-      </w:pPr>
-      <w:r>
-        <w:t>---------------------------------------------</w:t>
+        <w:t>Creating and Configuring the CDC$PARM Data Set</w:t>
+      </w:r>
+    </w:p>
+    <w:p>
+      <w:pPr>
+        <w:pStyle w:val="NoSpacing"/>
+      </w:pPr>
+      <w:r>
+        <w:t>The CDC$PARM is the DD card name used for configuring the DFSFLGX0 exit. It can be any QSAM data set or member with the LRECL=80 definition. For example, you can build it as a member of the &lt;HLQ&gt;.USERLIB library.</w:t>
+      </w:r>
+    </w:p>
+    <w:p>
+      <w:pPr>
+        <w:pStyle w:val="NoSpacing"/>
+      </w:pPr>
+    </w:p>
+    <w:p>
+      <w:pPr>
+        <w:pStyle w:val="NoSpacing"/>
+      </w:pPr>
+      <w:r>
+        <w:t>The data set contains parameters, one parameter on a line, according to the follow syntax:</w:t>
+      </w:r>
+    </w:p>
+    <w:p>
+      <w:pPr>
+        <w:pStyle w:val="NoSpacing"/>
+      </w:pPr>
+      <w:r>
+        <w:t>&lt;parameter name&gt;=&lt;parameter value&gt;</w:t>
+      </w:r>
+    </w:p>
+    <w:p>
+      <w:pPr>
+        <w:pStyle w:val="NoSpacing"/>
+      </w:pPr>
+      <w:r>
+        <w:t>The parameters and their valid values are described in CDC$PARM Properties.</w:t>
       </w:r>
     </w:p>
     <w:p>
@@ -1010,183 +1435,179 @@
         <w:pStyle w:val="Heading2"/>
       </w:pPr>
       <w:r>
-        <w:t>Transaction Support</w:t>
-      </w:r>
-    </w:p>
-    <w:p>
-      <w:pPr>
-        <w:pStyle w:val="NoSpacing"/>
-      </w:pPr>
-      <w:r>
-        <w:t>IMS/DB CDC supports transactions within IMS/DB transaction boundaries. However,</w:t>
-      </w:r>
-      <w:r>
-        <w:t xml:space="preserve"> </w:t>
-      </w:r>
-      <w:r>
-        <w:t>no compensating records are available in the log in case of rollback.</w:t>
-      </w:r>
-    </w:p>
-    <w:p>
-      <w:pPr>
-        <w:pStyle w:val="NoSpacing"/>
-      </w:pPr>
-    </w:p>
-    <w:p>
-      <w:pPr>
-        <w:pStyle w:val="Heading2"/>
-      </w:pPr>
-      <w:r>
-        <w:t>Security</w:t>
-      </w:r>
-    </w:p>
-    <w:p>
-      <w:pPr>
-        <w:pStyle w:val="NoSpacing"/>
-      </w:pPr>
-      <w:r>
-        <w:t xml:space="preserve">The IMS/DB CDC adapter connects to the MVS </w:t>
-      </w:r>
-      <w:proofErr w:type="spellStart"/>
-      <w:r>
-        <w:t>logstream</w:t>
-      </w:r>
-      <w:proofErr w:type="spellEnd"/>
-      <w:r>
-        <w:t xml:space="preserve"> with an authorization level of READ. The DFSFLGX0 user exit connects to the </w:t>
-      </w:r>
-      <w:proofErr w:type="spellStart"/>
-      <w:r>
-        <w:t>logstream</w:t>
-      </w:r>
-      <w:proofErr w:type="spellEnd"/>
-      <w:r>
-        <w:t xml:space="preserve"> with an authorization level of WRITE. To determine the proper security authorizations see the MVS </w:t>
-      </w:r>
-      <w:proofErr w:type="spellStart"/>
-      <w:r>
-        <w:t>Auth</w:t>
-      </w:r>
-      <w:proofErr w:type="spellEnd"/>
-      <w:r>
-        <w:t xml:space="preserve"> </w:t>
-      </w:r>
-      <w:proofErr w:type="spellStart"/>
-      <w:r>
-        <w:t>Assm</w:t>
-      </w:r>
-      <w:proofErr w:type="spellEnd"/>
-      <w:r>
-        <w:t xml:space="preserve"> Services Reference ENF-IXG IBM manual.</w:t>
-      </w:r>
-    </w:p>
-    <w:p>
-      <w:pPr>
-        <w:pStyle w:val="NoSpacing"/>
-      </w:pPr>
-    </w:p>
-    <w:p>
-      <w:pPr>
-        <w:pStyle w:val="NoSpacing"/>
-      </w:pPr>
-      <w:r>
-        <w:t>----------------------------------------------------</w:t>
-      </w:r>
-    </w:p>
-    <w:p>
-      <w:pPr>
-        <w:pStyle w:val="NoSpacing"/>
-      </w:pPr>
-      <w:r>
-        <w:t>Notes:</w:t>
-      </w:r>
-    </w:p>
-    <w:p>
-      <w:pPr>
-        <w:pStyle w:val="NoSpacing"/>
-      </w:pPr>
-      <w:r>
-        <w:t xml:space="preserve">To access a </w:t>
-      </w:r>
-      <w:proofErr w:type="spellStart"/>
-      <w:r>
-        <w:t>logstream</w:t>
-      </w:r>
-      <w:proofErr w:type="spellEnd"/>
-      <w:r>
-        <w:t xml:space="preserve"> in an application with a READ authorization level, set the READ access to </w:t>
-      </w:r>
-      <w:proofErr w:type="gramStart"/>
-      <w:r>
-        <w:t>RESOURCE(</w:t>
-      </w:r>
-      <w:proofErr w:type="gramEnd"/>
-      <w:r>
-        <w:t>&lt;</w:t>
-      </w:r>
-      <w:proofErr w:type="spellStart"/>
-      <w:r>
-        <w:t>logstream</w:t>
-      </w:r>
-      <w:proofErr w:type="spellEnd"/>
-      <w:r>
-        <w:t xml:space="preserve"> name&gt;) in SAF class CLASS(LOGSTRM).</w:t>
-      </w:r>
-    </w:p>
-    <w:p>
-      <w:pPr>
-        <w:pStyle w:val="NoSpacing"/>
-      </w:pPr>
-    </w:p>
-    <w:p>
-      <w:pPr>
-        <w:pStyle w:val="NoSpacing"/>
-      </w:pPr>
-      <w:r>
-        <w:t xml:space="preserve">To update a </w:t>
-      </w:r>
-      <w:proofErr w:type="spellStart"/>
-      <w:r>
-        <w:t>logstream</w:t>
-      </w:r>
-      <w:proofErr w:type="spellEnd"/>
-      <w:r>
-        <w:t xml:space="preserve"> in a program with a WRITE authorization level, set the ALTER access to </w:t>
-      </w:r>
-      <w:proofErr w:type="gramStart"/>
-      <w:r>
-        <w:t>RESOURCE(</w:t>
-      </w:r>
-      <w:proofErr w:type="gramEnd"/>
-      <w:r>
-        <w:t>&lt;</w:t>
-      </w:r>
-      <w:proofErr w:type="spellStart"/>
-      <w:r>
-        <w:t>logstream</w:t>
-      </w:r>
-      <w:proofErr w:type="spellEnd"/>
-      <w:r>
-        <w:t xml:space="preserve"> name&gt;) in SAF class CLASS(LOGSTRM).</w:t>
-      </w:r>
-    </w:p>
-    <w:p>
-      <w:pPr>
-        <w:pStyle w:val="NoSpacing"/>
-      </w:pPr>
-    </w:p>
-    <w:p>
-      <w:pPr>
-        <w:pStyle w:val="NoSpacing"/>
-      </w:pPr>
-      <w:r>
-        <w:t>----------------------------------------------------</w:t>
-      </w:r>
-    </w:p>
-    <w:p>
-      <w:pPr>
-        <w:pStyle w:val="NoSpacing"/>
-      </w:pPr>
+        <w:t>Update the IMS Environment</w:t>
+      </w:r>
+    </w:p>
+    <w:p>
+      <w:pPr>
+        <w:pStyle w:val="NoSpacing"/>
+      </w:pPr>
+      <w:r>
+        <w:t xml:space="preserve">If you use IMS Data Sharing, copy the supplied DFSFLGXS exit module from the </w:t>
+      </w:r>
+      <w:proofErr w:type="spellStart"/>
+      <w:r>
+        <w:t>Attunity</w:t>
+      </w:r>
+      <w:proofErr w:type="spellEnd"/>
+      <w:r>
+        <w:t xml:space="preserve"> supplied &lt;HLQ&gt;.LOAD library to the IMS SDFSRESL library and rename it to DFSFLGX0. Otherwise, copy the supplied DFSFLGX0 exit module.</w:t>
+      </w:r>
+    </w:p>
+    <w:p>
+      <w:pPr>
+        <w:pStyle w:val="NoSpacing"/>
+      </w:pPr>
+    </w:p>
+    <w:p>
+      <w:pPr>
+        <w:pStyle w:val="NoSpacing"/>
+      </w:pPr>
+      <w:r>
+        <w:t>If you need to change the default value of any CDC$PARM property, you must update the IMS Environment as follows:</w:t>
+      </w:r>
+    </w:p>
+    <w:p>
+      <w:pPr>
+        <w:pStyle w:val="NoSpacing"/>
+      </w:pPr>
+      <w:r>
+        <w:t>1. Define the CDC$PARM data set and provide the required properties.</w:t>
+      </w:r>
+    </w:p>
+    <w:p>
+      <w:pPr>
+        <w:pStyle w:val="NoSpacing"/>
+      </w:pPr>
+      <w:r>
+        <w:t>2. Add the CDC$PARM DD card to the IMS Control Region and batch jobs.</w:t>
+      </w:r>
+    </w:p>
+    <w:p>
+      <w:pPr>
+        <w:pStyle w:val="NoSpacing"/>
+      </w:pPr>
+      <w:r>
+        <w:t>3. Restart the IMS Control Region.</w:t>
+      </w:r>
+    </w:p>
+    <w:p>
+      <w:pPr>
+        <w:pStyle w:val="NoSpacing"/>
+      </w:pPr>
+    </w:p>
+    <w:p>
+      <w:pPr>
+        <w:pStyle w:val="NoSpacing"/>
+      </w:pPr>
+      <w:r>
+        <w:t>Adjust the DBD for the Relevant Databases</w:t>
+      </w:r>
+    </w:p>
+    <w:p>
+      <w:pPr>
+        <w:pStyle w:val="NoSpacing"/>
+      </w:pPr>
+    </w:p>
+    <w:p>
+      <w:pPr>
+        <w:pStyle w:val="NoSpacing"/>
+      </w:pPr>
+      <w:r>
+        <w:t>You must do the following to adjust the DBD for the relevant databases:</w:t>
+      </w:r>
+    </w:p>
+    <w:p>
+      <w:pPr>
+        <w:pStyle w:val="NoSpacing"/>
+      </w:pPr>
+    </w:p>
+    <w:p>
+      <w:pPr>
+        <w:pStyle w:val="NoSpacing"/>
+      </w:pPr>
+      <w:r>
+        <w:t>Adjust the DBD for each IMS/DB database that is included in your CDC solution, defining the usage of DFSFLGX0 exit, by adding the following parameter to the DBD macro:</w:t>
+      </w:r>
+    </w:p>
+    <w:p>
+      <w:pPr>
+        <w:pStyle w:val="NoSpacing"/>
+      </w:pPr>
+      <w:r>
+        <w:t>EXIT= (*, KEY, NOPATH, DATA, LOG, (CASCADE, KEY, NODATA, NOPATH))</w:t>
+      </w:r>
+    </w:p>
+    <w:p>
+      <w:pPr>
+        <w:pStyle w:val="NoSpacing"/>
+      </w:pPr>
+    </w:p>
+    <w:p>
+      <w:pPr>
+        <w:pStyle w:val="NoSpacing"/>
+      </w:pPr>
+      <w:r>
+        <w:t>Note: The value NODATA in the cascade above indicates that no data is returned from non-key fields. If you delete a parent record, the child records are also deleted, but the data is returned only for the key field. In this case, the non-key fields for the child records are empty.</w:t>
+      </w:r>
+    </w:p>
+    <w:p>
+      <w:pPr>
+        <w:pStyle w:val="NoSpacing"/>
+      </w:pPr>
+    </w:p>
+    <w:p>
+      <w:pPr>
+        <w:pStyle w:val="NoSpacing"/>
+      </w:pPr>
+      <w:r>
+        <w:t>Recompile DBD and the corresponding PSB and ACB objects, then restart the IMS Control Region.</w:t>
+      </w:r>
+    </w:p>
+    <w:p>
+      <w:pPr>
+        <w:pStyle w:val="NoSpacing"/>
+      </w:pPr>
+    </w:p>
+    <w:p>
+      <w:pPr>
+        <w:pStyle w:val="Heading1"/>
+      </w:pPr>
+      <w:r>
+        <w:t xml:space="preserve">Setting-up the IMS/DB CDC Agent in </w:t>
+      </w:r>
+      <w:proofErr w:type="spellStart"/>
+      <w:r>
+        <w:t>Attunity</w:t>
+      </w:r>
+      <w:proofErr w:type="spellEnd"/>
+      <w:r>
+        <w:t xml:space="preserve"> Studio</w:t>
+      </w:r>
+    </w:p>
+    <w:p>
+      <w:pPr>
+        <w:pStyle w:val="NoSpacing"/>
+      </w:pPr>
+      <w:r>
+        <w:t xml:space="preserve">You set-up the IMS/DB CDC agent by creating a CDC solution in the </w:t>
+      </w:r>
+      <w:proofErr w:type="spellStart"/>
+      <w:r>
+        <w:t>Attunity</w:t>
+      </w:r>
+      <w:proofErr w:type="spellEnd"/>
+      <w:r>
+        <w:t xml:space="preserve"> Studio CDC Solution Perspective. Follow the directions for Creating a CDC Solution with </w:t>
+      </w:r>
+      <w:proofErr w:type="spellStart"/>
+      <w:r>
+        <w:t>Attunity</w:t>
+      </w:r>
+      <w:proofErr w:type="spellEnd"/>
+      <w:r>
+        <w:t xml:space="preserve"> Studio. The IMS/DB agent configuration uses the standard solution except for:</w:t>
+      </w:r>
     </w:p>
     <w:p>
       <w:pPr>
@@ -1198,192 +1619,49 @@
         <w:pStyle w:val="Heading3"/>
       </w:pPr>
       <w:r>
-        <w:t>Data Types</w:t>
-      </w:r>
-    </w:p>
-    <w:p>
-      <w:pPr>
-        <w:pStyle w:val="NoSpacing"/>
-      </w:pPr>
-      <w:r>
-        <w:t>All data types supported by the IMS/DB data source are supported by the IMS/DB CDC solution.</w:t>
-      </w:r>
-    </w:p>
-    <w:p>
-      <w:pPr>
-        <w:pStyle w:val="NoSpacing"/>
-      </w:pPr>
-    </w:p>
-    <w:p>
-      <w:pPr>
-        <w:pStyle w:val="Heading2"/>
-      </w:pPr>
-      <w:r>
-        <w:t>Configuring the DFSFLGX0 Exit</w:t>
-      </w:r>
-    </w:p>
-    <w:p>
-      <w:pPr>
-        <w:pStyle w:val="NoSpacing"/>
-      </w:pPr>
-      <w:r>
-        <w:t>To use the DFSFLGX0 exit, carry out the following procedures:</w:t>
-      </w:r>
-    </w:p>
-    <w:p>
-      <w:pPr>
-        <w:pStyle w:val="NoSpacing"/>
-      </w:pPr>
-      <w:r>
-        <w:t xml:space="preserve"> MVS </w:t>
-      </w:r>
-      <w:proofErr w:type="spellStart"/>
-      <w:r>
-        <w:t>Logstream</w:t>
-      </w:r>
-      <w:proofErr w:type="spellEnd"/>
-      <w:r>
-        <w:t xml:space="preserve"> Creation</w:t>
-      </w:r>
-    </w:p>
-    <w:p>
-      <w:pPr>
-        <w:pStyle w:val="NoSpacing"/>
-      </w:pPr>
-      <w:r>
-        <w:t xml:space="preserve"> Creating and Configuring the CDC$PARM Data Set</w:t>
-      </w:r>
-    </w:p>
-    <w:p>
-      <w:pPr>
-        <w:pStyle w:val="NoSpacing"/>
-      </w:pPr>
-      <w:r>
-        <w:t xml:space="preserve"> Update the IMS Environment</w:t>
-      </w:r>
-    </w:p>
-    <w:p>
-      <w:pPr>
-        <w:pStyle w:val="NoSpacing"/>
-      </w:pPr>
-      <w:r>
-        <w:t xml:space="preserve"> Adjust the DBD for the Relevant Databases</w:t>
-      </w:r>
-    </w:p>
-    <w:p>
-      <w:pPr>
-        <w:pStyle w:val="NoSpacing"/>
-      </w:pPr>
-    </w:p>
-    <w:p>
-      <w:pPr>
-        <w:pStyle w:val="Heading2"/>
-      </w:pPr>
-      <w:r>
-        <w:t xml:space="preserve">MVS </w:t>
-      </w:r>
-      <w:proofErr w:type="spellStart"/>
-      <w:r>
-        <w:t>Logstream</w:t>
-      </w:r>
-      <w:proofErr w:type="spellEnd"/>
-      <w:r>
-        <w:t xml:space="preserve"> Creation</w:t>
-      </w:r>
-    </w:p>
-    <w:p>
-      <w:pPr>
-        <w:pStyle w:val="NoSpacing"/>
-      </w:pPr>
-      <w:r>
-        <w:t xml:space="preserve">A sample job for the creation of the DASD MVS </w:t>
-      </w:r>
-      <w:proofErr w:type="spellStart"/>
-      <w:r>
-        <w:t>logstream</w:t>
-      </w:r>
-      <w:proofErr w:type="spellEnd"/>
-      <w:r>
-        <w:t xml:space="preserve"> called ATTUNITY.IMS.DCAPDATA is supplied in the &lt;HLQ&gt;.</w:t>
-      </w:r>
-      <w:proofErr w:type="gramStart"/>
-      <w:r>
-        <w:t>USERLIB(</w:t>
-      </w:r>
-      <w:proofErr w:type="gramEnd"/>
-      <w:r>
-        <w:t xml:space="preserve">LOGCRIMS) member. For additional information, see the MVS Setting Up a </w:t>
-      </w:r>
-      <w:proofErr w:type="spellStart"/>
-      <w:r>
-        <w:t>Sysplex</w:t>
-      </w:r>
-      <w:proofErr w:type="spellEnd"/>
-      <w:r>
-        <w:t xml:space="preserve"> IBM manual.</w:t>
-      </w:r>
-    </w:p>
-    <w:p>
-      <w:pPr>
-        <w:pStyle w:val="NoSpacing"/>
-      </w:pPr>
-    </w:p>
-    <w:p>
-      <w:pPr>
-        <w:pStyle w:val="Heading2"/>
-      </w:pPr>
-      <w:r>
-        <w:t xml:space="preserve">Managing the MVS </w:t>
-      </w:r>
-      <w:proofErr w:type="spellStart"/>
-      <w:r>
-        <w:t>Logstream</w:t>
-      </w:r>
-      <w:proofErr w:type="spellEnd"/>
-    </w:p>
-    <w:p>
-      <w:pPr>
-        <w:pStyle w:val="NoSpacing"/>
-      </w:pPr>
-      <w:r>
-        <w:t xml:space="preserve">The ATYLOGR program that is provided is used to manage MVS </w:t>
-      </w:r>
-      <w:proofErr w:type="spellStart"/>
-      <w:r>
-        <w:t>logstreams</w:t>
-      </w:r>
-      <w:proofErr w:type="spellEnd"/>
-      <w:r>
-        <w:t>. It provides the following options:</w:t>
-      </w:r>
-    </w:p>
-    <w:p>
-      <w:pPr>
-        <w:pStyle w:val="NoSpacing"/>
-      </w:pPr>
-    </w:p>
-    <w:p>
-      <w:pPr>
-        <w:pStyle w:val="NoSpacing"/>
-      </w:pPr>
-      <w:r>
-        <w:t xml:space="preserve">   Delete all events</w:t>
-      </w:r>
-    </w:p>
-    <w:p>
-      <w:pPr>
-        <w:pStyle w:val="NoSpacing"/>
-      </w:pPr>
-      <w:r>
-        <w:t xml:space="preserve">  Delete events to a specific timestamp</w:t>
-      </w:r>
-    </w:p>
-    <w:p>
-      <w:pPr>
-        <w:pStyle w:val="NoSpacing"/>
-      </w:pPr>
-      <w:r>
-        <w:t xml:space="preserve">  Print events between two timestamps</w:t>
+        <w:t>Configuring the CDC Service</w:t>
+      </w:r>
+    </w:p>
+    <w:p>
+      <w:pPr>
+        <w:pStyle w:val="NoSpacing"/>
+      </w:pPr>
+    </w:p>
+    <w:p>
+      <w:pPr>
+        <w:pStyle w:val="NoSpacing"/>
+      </w:pPr>
+      <w:r>
+        <w:t xml:space="preserve">After you set up the IMS/DB CDC agent, follow the directions in Setting the </w:t>
+      </w:r>
+      <w:proofErr w:type="spellStart"/>
+      <w:r>
+        <w:t>envlmsBatch</w:t>
+      </w:r>
+      <w:proofErr w:type="spellEnd"/>
+      <w:r>
+        <w:t xml:space="preserve"> Property. This is done in the </w:t>
+      </w:r>
+      <w:proofErr w:type="spellStart"/>
+      <w:r>
+        <w:t>Attunity</w:t>
+      </w:r>
+      <w:proofErr w:type="spellEnd"/>
+      <w:r>
+        <w:t xml:space="preserve"> Studio Design perspective.</w:t>
+      </w:r>
+    </w:p>
+    <w:p>
+      <w:pPr>
+        <w:pStyle w:val="NoSpacing"/>
+      </w:pPr>
+    </w:p>
+    <w:p>
+      <w:pPr>
+        <w:pStyle w:val="NoSpacing"/>
+      </w:pPr>
+      <w:r>
+        <w:t>Before setting-up the IMS/DB CDC agent, make sure that:</w:t>
       </w:r>
     </w:p>
     <w:p>
@@ -1392,336 +1670,6 @@
       </w:pPr>
       <w:r>
         <w:lastRenderedPageBreak/>
-        <w:t xml:space="preserve">  Print all events from the oldest to a selected timestamp</w:t>
-      </w:r>
-    </w:p>
-    <w:p>
-      <w:pPr>
-        <w:pStyle w:val="NoSpacing"/>
-      </w:pPr>
-      <w:r>
-        <w:t xml:space="preserve">  Print all events from the newest to a selected timestamp</w:t>
-      </w:r>
-    </w:p>
-    <w:p>
-      <w:pPr>
-        <w:pStyle w:val="NoSpacing"/>
-      </w:pPr>
-      <w:r>
-        <w:t xml:space="preserve">  Print all events</w:t>
-      </w:r>
-    </w:p>
-    <w:p>
-      <w:pPr>
-        <w:pStyle w:val="NoSpacing"/>
-      </w:pPr>
-      <w:r>
-        <w:t xml:space="preserve">  A sample job for managing MVS </w:t>
-      </w:r>
-      <w:proofErr w:type="spellStart"/>
-      <w:r>
-        <w:t>Logstreams</w:t>
-      </w:r>
-      <w:proofErr w:type="spellEnd"/>
-      <w:r>
-        <w:t xml:space="preserve"> called ATTUNITY.CDC.VSAMBTCH is supplied in the &lt;HLQ&gt;.USERLIB(RUNLOGR) member.</w:t>
-      </w:r>
-    </w:p>
-    <w:p>
-      <w:pPr>
-        <w:pStyle w:val="NoSpacing"/>
-      </w:pPr>
-    </w:p>
-    <w:p>
-      <w:pPr>
-        <w:pStyle w:val="Heading2"/>
-      </w:pPr>
-      <w:r>
-        <w:t>Creating and Configuring the CDC$PARM Data Set</w:t>
-      </w:r>
-    </w:p>
-    <w:p>
-      <w:pPr>
-        <w:pStyle w:val="NoSpacing"/>
-      </w:pPr>
-      <w:r>
-        <w:t>The CDC$PARM is the DD card name used for configuring the DFSFLGX0 exit. It can be any QSAM data set or member with the LRECL=80 definition. For example, you can build it as a member of the &lt;HLQ&gt;.USERLIB library.</w:t>
-      </w:r>
-    </w:p>
-    <w:p>
-      <w:pPr>
-        <w:pStyle w:val="NoSpacing"/>
-      </w:pPr>
-    </w:p>
-    <w:p>
-      <w:pPr>
-        <w:pStyle w:val="NoSpacing"/>
-      </w:pPr>
-      <w:r>
-        <w:t>The data set contains parameters, one parameter on a line, according to the follow syntax:</w:t>
-      </w:r>
-    </w:p>
-    <w:p>
-      <w:pPr>
-        <w:pStyle w:val="NoSpacing"/>
-      </w:pPr>
-      <w:r>
-        <w:t>&lt;parameter name&gt;=&lt;parameter value&gt;</w:t>
-      </w:r>
-    </w:p>
-    <w:p>
-      <w:pPr>
-        <w:pStyle w:val="NoSpacing"/>
-      </w:pPr>
-      <w:r>
-        <w:t>The parameters and their valid values are described in CDC$PARM Properties.</w:t>
-      </w:r>
-    </w:p>
-    <w:p>
-      <w:pPr>
-        <w:pStyle w:val="NoSpacing"/>
-      </w:pPr>
-    </w:p>
-    <w:p>
-      <w:pPr>
-        <w:pStyle w:val="Heading2"/>
-      </w:pPr>
-      <w:r>
-        <w:t>Update the IMS Environment</w:t>
-      </w:r>
-    </w:p>
-    <w:p>
-      <w:pPr>
-        <w:pStyle w:val="NoSpacing"/>
-      </w:pPr>
-      <w:r>
-        <w:t xml:space="preserve">If you use IMS Data Sharing, copy the supplied DFSFLGXS exit module from the </w:t>
-      </w:r>
-      <w:proofErr w:type="spellStart"/>
-      <w:r>
-        <w:t>Attunity</w:t>
-      </w:r>
-      <w:proofErr w:type="spellEnd"/>
-      <w:r>
-        <w:t xml:space="preserve"> supplied &lt;HLQ&gt;.LOAD library to the IMS SDFSRESL library and rename it to DFSFLGX0. Otherwise, copy the supplied DFSFLGX0 exit module.</w:t>
-      </w:r>
-    </w:p>
-    <w:p>
-      <w:pPr>
-        <w:pStyle w:val="NoSpacing"/>
-      </w:pPr>
-    </w:p>
-    <w:p>
-      <w:pPr>
-        <w:pStyle w:val="NoSpacing"/>
-      </w:pPr>
-      <w:r>
-        <w:t>If you need to change the default value of any CDC$PARM property, you must update the IMS Environment as follows:</w:t>
-      </w:r>
-    </w:p>
-    <w:p>
-      <w:pPr>
-        <w:pStyle w:val="NoSpacing"/>
-      </w:pPr>
-      <w:r>
-        <w:t>1. Define the CDC$PARM data set and provide the required properties.</w:t>
-      </w:r>
-    </w:p>
-    <w:p>
-      <w:pPr>
-        <w:pStyle w:val="NoSpacing"/>
-      </w:pPr>
-      <w:r>
-        <w:t>2. Add the CDC$PARM DD card to the IMS Control Region and batch jobs.</w:t>
-      </w:r>
-    </w:p>
-    <w:p>
-      <w:pPr>
-        <w:pStyle w:val="NoSpacing"/>
-      </w:pPr>
-      <w:r>
-        <w:t>3. Restart the IMS Control Region.</w:t>
-      </w:r>
-    </w:p>
-    <w:p>
-      <w:pPr>
-        <w:pStyle w:val="NoSpacing"/>
-      </w:pPr>
-    </w:p>
-    <w:p>
-      <w:pPr>
-        <w:pStyle w:val="NoSpacing"/>
-      </w:pPr>
-      <w:r>
-        <w:t>Adjust the DBD for the Relevant Databases</w:t>
-      </w:r>
-    </w:p>
-    <w:p>
-      <w:pPr>
-        <w:pStyle w:val="NoSpacing"/>
-      </w:pPr>
-    </w:p>
-    <w:p>
-      <w:pPr>
-        <w:pStyle w:val="NoSpacing"/>
-      </w:pPr>
-      <w:r>
-        <w:t>You must do the following to adjust the DBD for the relevant databases:</w:t>
-      </w:r>
-    </w:p>
-    <w:p>
-      <w:pPr>
-        <w:pStyle w:val="NoSpacing"/>
-      </w:pPr>
-    </w:p>
-    <w:p>
-      <w:pPr>
-        <w:pStyle w:val="NoSpacing"/>
-      </w:pPr>
-      <w:r>
-        <w:t>Adjust the DBD for each IMS/DB database that is included in your CDC solution, defining the usage of DFSFLGX0 exit, by adding the following parameter to the DBD macro:</w:t>
-      </w:r>
-    </w:p>
-    <w:p>
-      <w:pPr>
-        <w:pStyle w:val="NoSpacing"/>
-      </w:pPr>
-      <w:r>
-        <w:t>EXIT= (*, KEY, NOPATH, DATA, LOG, (CASCADE, KEY, NODATA, NOPATH))</w:t>
-      </w:r>
-    </w:p>
-    <w:p>
-      <w:pPr>
-        <w:pStyle w:val="NoSpacing"/>
-      </w:pPr>
-    </w:p>
-    <w:p>
-      <w:pPr>
-        <w:pStyle w:val="NoSpacing"/>
-      </w:pPr>
-      <w:r>
-        <w:t>Note: The value NODATA in the cascade above indicates that no data is returned from non-key fields. If you delete a parent record, the child records are also deleted, but the data is returned only for the key field. In this case, the non-key fields for the child records are empty.</w:t>
-      </w:r>
-    </w:p>
-    <w:p>
-      <w:pPr>
-        <w:pStyle w:val="NoSpacing"/>
-      </w:pPr>
-    </w:p>
-    <w:p>
-      <w:pPr>
-        <w:pStyle w:val="NoSpacing"/>
-      </w:pPr>
-      <w:r>
-        <w:t>Recompile DBD and the corresponding PSB and ACB objects, then restart the IMS Control Region.</w:t>
-      </w:r>
-    </w:p>
-    <w:p>
-      <w:pPr>
-        <w:pStyle w:val="NoSpacing"/>
-      </w:pPr>
-    </w:p>
-    <w:p>
-      <w:pPr>
-        <w:pStyle w:val="Heading1"/>
-      </w:pPr>
-      <w:r>
-        <w:t xml:space="preserve">Setting-up the IMS/DB CDC Agent in </w:t>
-      </w:r>
-      <w:proofErr w:type="spellStart"/>
-      <w:r>
-        <w:t>Attunity</w:t>
-      </w:r>
-      <w:proofErr w:type="spellEnd"/>
-      <w:r>
-        <w:t xml:space="preserve"> Studio</w:t>
-      </w:r>
-    </w:p>
-    <w:p>
-      <w:pPr>
-        <w:pStyle w:val="NoSpacing"/>
-      </w:pPr>
-      <w:r>
-        <w:t xml:space="preserve">You set-up the IMS/DB CDC agent by creating a CDC solution in the </w:t>
-      </w:r>
-      <w:proofErr w:type="spellStart"/>
-      <w:r>
-        <w:t>Attunity</w:t>
-      </w:r>
-      <w:proofErr w:type="spellEnd"/>
-      <w:r>
-        <w:t xml:space="preserve"> Studio CDC Solution Perspective. Follow the directions for Creating a CDC Solution with </w:t>
-      </w:r>
-      <w:proofErr w:type="spellStart"/>
-      <w:r>
-        <w:t>Attunity</w:t>
-      </w:r>
-      <w:proofErr w:type="spellEnd"/>
-      <w:r>
-        <w:t xml:space="preserve"> Studio. The IMS/DB agent configuration uses the standard solution except for:</w:t>
-      </w:r>
-    </w:p>
-    <w:p>
-      <w:pPr>
-        <w:pStyle w:val="NoSpacing"/>
-      </w:pPr>
-    </w:p>
-    <w:p>
-      <w:pPr>
-        <w:pStyle w:val="Heading3"/>
-      </w:pPr>
-      <w:r>
-        <w:lastRenderedPageBreak/>
-        <w:t>Configuring the CDC Service</w:t>
-      </w:r>
-    </w:p>
-    <w:p>
-      <w:pPr>
-        <w:pStyle w:val="NoSpacing"/>
-      </w:pPr>
-    </w:p>
-    <w:p>
-      <w:pPr>
-        <w:pStyle w:val="NoSpacing"/>
-      </w:pPr>
-      <w:r>
-        <w:t xml:space="preserve">After you set up the IMS/DB CDC agent, follow the directions in Setting the </w:t>
-      </w:r>
-      <w:proofErr w:type="spellStart"/>
-      <w:r>
-        <w:t>envlmsBatch</w:t>
-      </w:r>
-      <w:proofErr w:type="spellEnd"/>
-      <w:r>
-        <w:t xml:space="preserve"> Property. This is done in the </w:t>
-      </w:r>
-      <w:proofErr w:type="spellStart"/>
-      <w:r>
-        <w:t>Attunity</w:t>
-      </w:r>
-      <w:proofErr w:type="spellEnd"/>
-      <w:r>
-        <w:t xml:space="preserve"> Studio Design perspective.</w:t>
-      </w:r>
-    </w:p>
-    <w:p>
-      <w:pPr>
-        <w:pStyle w:val="NoSpacing"/>
-      </w:pPr>
-    </w:p>
-    <w:p>
-      <w:pPr>
-        <w:pStyle w:val="NoSpacing"/>
-      </w:pPr>
-      <w:r>
-        <w:t>Before setting-up the IMS/DB CDC agent, make sure that:</w:t>
-      </w:r>
-    </w:p>
-    <w:p>
-      <w:pPr>
-        <w:pStyle w:val="NoSpacing"/>
-      </w:pPr>
-      <w:r>
         <w:t xml:space="preserve">The IMS system and </w:t>
       </w:r>
       <w:proofErr w:type="spellStart"/>
@@ -2053,45 +2001,45 @@
         </w:numPr>
       </w:pPr>
       <w:r>
+        <w:t>Under Stream Position, select one of the following:</w:t>
+      </w:r>
+    </w:p>
+    <w:p>
+      <w:pPr>
+        <w:pStyle w:val="NoSpacing"/>
+        <w:ind w:left="720"/>
+      </w:pPr>
+      <w:proofErr w:type="gramStart"/>
+      <w:r>
+        <w:t>now</w:t>
+      </w:r>
+      <w:proofErr w:type="gramEnd"/>
+      <w:r>
+        <w:t>: The stream processor begins to process requests and return events from the time the stream position is set.</w:t>
+      </w:r>
+    </w:p>
+    <w:p>
+      <w:pPr>
+        <w:pStyle w:val="NoSpacing"/>
+        <w:ind w:left="720"/>
+      </w:pPr>
+      <w:r>
+        <w:t>manual: The stream processor is paused and waits until a statement is sent to the Control Table to begin processing requests and returning events.</w:t>
+      </w:r>
+    </w:p>
+    <w:p>
+      <w:pPr>
+        <w:pStyle w:val="NoSpacing"/>
+        <w:ind w:left="720"/>
+      </w:pPr>
+    </w:p>
+    <w:p>
+      <w:pPr>
+        <w:pStyle w:val="NoSpacing"/>
+        <w:ind w:left="720"/>
+      </w:pPr>
+      <w:r>
         <w:lastRenderedPageBreak/>
-        <w:t>Under Stream Position, select one of the following:</w:t>
-      </w:r>
-    </w:p>
-    <w:p>
-      <w:pPr>
-        <w:pStyle w:val="NoSpacing"/>
-        <w:ind w:left="720"/>
-      </w:pPr>
-      <w:proofErr w:type="gramStart"/>
-      <w:r>
-        <w:t>now</w:t>
-      </w:r>
-      <w:proofErr w:type="gramEnd"/>
-      <w:r>
-        <w:t>: The stream processor begins to process requests and return events from the time the stream position is set.</w:t>
-      </w:r>
-    </w:p>
-    <w:p>
-      <w:pPr>
-        <w:pStyle w:val="NoSpacing"/>
-        <w:ind w:left="720"/>
-      </w:pPr>
-      <w:r>
-        <w:t>manual: The stream processor is paused and waits until a statement is sent to the Control Table to begin processing requests and returning events.</w:t>
-      </w:r>
-    </w:p>
-    <w:p>
-      <w:pPr>
-        <w:pStyle w:val="NoSpacing"/>
-        <w:ind w:left="720"/>
-      </w:pPr>
-    </w:p>
-    <w:p>
-      <w:pPr>
-        <w:pStyle w:val="NoSpacing"/>
-        <w:ind w:left="720"/>
-      </w:pPr>
-      <w:r>
         <w:t xml:space="preserve">You can use the </w:t>
       </w:r>
       <w:proofErr w:type="spellStart"/>
@@ -2237,7 +2185,7 @@
     </w:p>
     <w:p>
       <w:pPr>
-        <w:pStyle w:val="Heading2"/>
+        <w:pStyle w:val="Heading3"/>
       </w:pPr>
       <w:r>
         <w:t xml:space="preserve">Setting the </w:t>
@@ -2433,7 +2381,6 @@
         <w:pStyle w:val="Heading3"/>
       </w:pPr>
       <w:r>
-        <w:lastRenderedPageBreak/>
         <w:t>Working with Metadata</w:t>
       </w:r>
     </w:p>
@@ -2556,12 +2503,7 @@
         <w:pStyle w:val="NoSpacing"/>
       </w:pPr>
       <w:r>
-        <w:t>This section describes how to troubleshoot t</w:t>
-      </w:r>
-      <w:bookmarkStart w:id="0" w:name="_GoBack"/>
-      <w:bookmarkEnd w:id="0"/>
-      <w:r>
-        <w:t>he IMS/CDC agent.</w:t>
+        <w:t>This section describes how to troubleshoot the IMS/CDC agent.</w:t>
       </w:r>
     </w:p>
     <w:p>
@@ -2887,7 +2829,6 @@
         <w:pStyle w:val="NoSpacing"/>
       </w:pPr>
       <w:r>
-        <w:lastRenderedPageBreak/>
         <w:t>– Print all the events from the oldest to a specified timestamp.</w:t>
       </w:r>
     </w:p>
@@ -3095,6 +3036,119 @@
     </w:lvl>
   </w:abstractNum>
   <w:abstractNum w:abstractNumId="2" w15:restartNumberingAfterBreak="0">
+    <w:nsid w:val="508C54AE"/>
+    <w:multiLevelType w:val="hybridMultilevel"/>
+    <w:tmpl w:val="CF104B84"/>
+    <w:lvl w:ilvl="0" w:tplc="04090001">
+      <w:start w:val="1"/>
+      <w:numFmt w:val="bullet"/>
+      <w:lvlText w:val=""/>
+      <w:lvlJc w:val="left"/>
+      <w:pPr>
+        <w:ind w:left="720" w:hanging="360"/>
+      </w:pPr>
+      <w:rPr>
+        <w:rFonts w:ascii="Symbol" w:hAnsi="Symbol" w:hint="default"/>
+      </w:rPr>
+    </w:lvl>
+    <w:lvl w:ilvl="1" w:tplc="04090003" w:tentative="1">
+      <w:start w:val="1"/>
+      <w:numFmt w:val="bullet"/>
+      <w:lvlText w:val="o"/>
+      <w:lvlJc w:val="left"/>
+      <w:pPr>
+        <w:ind w:left="1440" w:hanging="360"/>
+      </w:pPr>
+      <w:rPr>
+        <w:rFonts w:ascii="Courier New" w:hAnsi="Courier New" w:cs="Courier New" w:hint="default"/>
+      </w:rPr>
+    </w:lvl>
+    <w:lvl w:ilvl="2" w:tplc="04090005" w:tentative="1">
+      <w:start w:val="1"/>
+      <w:numFmt w:val="bullet"/>
+      <w:lvlText w:val=""/>
+      <w:lvlJc w:val="left"/>
+      <w:pPr>
+        <w:ind w:left="2160" w:hanging="360"/>
+      </w:pPr>
+      <w:rPr>
+        <w:rFonts w:ascii="Wingdings" w:hAnsi="Wingdings" w:hint="default"/>
+      </w:rPr>
+    </w:lvl>
+    <w:lvl w:ilvl="3" w:tplc="04090001" w:tentative="1">
+      <w:start w:val="1"/>
+      <w:numFmt w:val="bullet"/>
+      <w:lvlText w:val=""/>
+      <w:lvlJc w:val="left"/>
+      <w:pPr>
+        <w:ind w:left="2880" w:hanging="360"/>
+      </w:pPr>
+      <w:rPr>
+        <w:rFonts w:ascii="Symbol" w:hAnsi="Symbol" w:hint="default"/>
+      </w:rPr>
+    </w:lvl>
+    <w:lvl w:ilvl="4" w:tplc="04090003" w:tentative="1">
+      <w:start w:val="1"/>
+      <w:numFmt w:val="bullet"/>
+      <w:lvlText w:val="o"/>
+      <w:lvlJc w:val="left"/>
+      <w:pPr>
+        <w:ind w:left="3600" w:hanging="360"/>
+      </w:pPr>
+      <w:rPr>
+        <w:rFonts w:ascii="Courier New" w:hAnsi="Courier New" w:cs="Courier New" w:hint="default"/>
+      </w:rPr>
+    </w:lvl>
+    <w:lvl w:ilvl="5" w:tplc="04090005" w:tentative="1">
+      <w:start w:val="1"/>
+      <w:numFmt w:val="bullet"/>
+      <w:lvlText w:val=""/>
+      <w:lvlJc w:val="left"/>
+      <w:pPr>
+        <w:ind w:left="4320" w:hanging="360"/>
+      </w:pPr>
+      <w:rPr>
+        <w:rFonts w:ascii="Wingdings" w:hAnsi="Wingdings" w:hint="default"/>
+      </w:rPr>
+    </w:lvl>
+    <w:lvl w:ilvl="6" w:tplc="04090001" w:tentative="1">
+      <w:start w:val="1"/>
+      <w:numFmt w:val="bullet"/>
+      <w:lvlText w:val=""/>
+      <w:lvlJc w:val="left"/>
+      <w:pPr>
+        <w:ind w:left="5040" w:hanging="360"/>
+      </w:pPr>
+      <w:rPr>
+        <w:rFonts w:ascii="Symbol" w:hAnsi="Symbol" w:hint="default"/>
+      </w:rPr>
+    </w:lvl>
+    <w:lvl w:ilvl="7" w:tplc="04090003" w:tentative="1">
+      <w:start w:val="1"/>
+      <w:numFmt w:val="bullet"/>
+      <w:lvlText w:val="o"/>
+      <w:lvlJc w:val="left"/>
+      <w:pPr>
+        <w:ind w:left="5760" w:hanging="360"/>
+      </w:pPr>
+      <w:rPr>
+        <w:rFonts w:ascii="Courier New" w:hAnsi="Courier New" w:cs="Courier New" w:hint="default"/>
+      </w:rPr>
+    </w:lvl>
+    <w:lvl w:ilvl="8" w:tplc="04090005" w:tentative="1">
+      <w:start w:val="1"/>
+      <w:numFmt w:val="bullet"/>
+      <w:lvlText w:val=""/>
+      <w:lvlJc w:val="left"/>
+      <w:pPr>
+        <w:ind w:left="6480" w:hanging="360"/>
+      </w:pPr>
+      <w:rPr>
+        <w:rFonts w:ascii="Wingdings" w:hAnsi="Wingdings" w:hint="default"/>
+      </w:rPr>
+    </w:lvl>
+  </w:abstractNum>
+  <w:abstractNum w:abstractNumId="3" w15:restartNumberingAfterBreak="0">
     <w:nsid w:val="6A9E6C82"/>
     <w:multiLevelType w:val="hybridMultilevel"/>
     <w:tmpl w:val="1974FE14"/>
@@ -3181,13 +3235,16 @@
     </w:lvl>
   </w:abstractNum>
   <w:num w:numId="1">
-    <w:abstractNumId w:val="2"/>
+    <w:abstractNumId w:val="3"/>
   </w:num>
   <w:num w:numId="2">
     <w:abstractNumId w:val="1"/>
   </w:num>
   <w:num w:numId="3">
     <w:abstractNumId w:val="0"/>
+  </w:num>
+  <w:num w:numId="4">
+    <w:abstractNumId w:val="2"/>
   </w:num>
 </w:numbering>
 </file>

</xml_diff>